<commit_message>
started chart logic in template
</commit_message>
<xml_diff>
--- a/Template CFD Report.docx
+++ b/Template CFD Report.docx
@@ -98,7 +98,6 @@
                               <w:dataBinding w:prefixMappings="xmlns:ns0='http://purl.org/dc/elements/1.1/' xmlns:ns1='http://schemas.openxmlformats.org/package/2006/metadata/core-properties' " w:xpath="/ns1:coreProperties[1]/ns0:subject[1]" w:storeItemID="{6C3C8BC8-F283-45AE-878A-BAB7291924A1}"/>
                               <w:text/>
                             </w:sdtPr>
-                            <w:sdtEndPr/>
                             <w:sdtContent>
                               <w:p>
                                 <w:pPr>
@@ -3096,7 +3095,6 @@
                 <w:dataBinding w:xpath="/WSPDocumentData[1]/OrgRegCompanyName[1]" w:storeItemID="{D03E27DA-2879-4029-B478-C6747EDCD8F8}"/>
                 <w:text/>
               </w:sdtPr>
-              <w:sdtEndPr/>
               <w:sdtContent>
                 <w:r>
                   <w:rPr>
@@ -3157,7 +3155,6 @@
                 <w:dataBinding w:xpath="/WSPDocumentData[1]/OrgRegCompanyId[1]" w:storeItemID="{D03E27DA-2879-4029-B478-C6747EDCD8F8}"/>
                 <w:text/>
               </w:sdtPr>
-              <w:sdtEndPr/>
               <w:sdtContent>
                 <w:r>
                   <w:rPr>
@@ -3198,7 +3195,6 @@
                 <w:dataBinding w:xpath="/WSPDocumentData[1]/OrgRegCompanyURL[1]" w:storeItemID="{D03E27DA-2879-4029-B478-C6747EDCD8F8}"/>
                 <w:text/>
               </w:sdtPr>
-              <w:sdtEndPr/>
               <w:sdtContent>
                 <w:r>
                   <w:rPr>
@@ -3405,7 +3401,6 @@
           <w:dataBinding w:xpath="/WSPDocumentData[1]/OrgCompanyURL[1]" w:storeItemID="{D03E27DA-2879-4029-B478-C6747EDCD8F8}"/>
           <w:text/>
         </w:sdtPr>
-        <w:sdtEndPr/>
         <w:sdtContent>
           <w:r>
             <w:rPr>
@@ -29373,64 +29368,27 @@
           <w:numId w:val="0"/>
         </w:numPr>
         <w:ind w:left="720"/>
-      </w:pPr>
-      <w:proofErr w:type="gramStart"/>
-      <w:r>
-        <w:t>{{ SCEN</w:t>
-      </w:r>
-      <w:proofErr w:type="gramEnd"/>
-      <w:r>
-        <w:t>_1_</w:t>
-      </w:r>
-      <w:r>
-        <w:t>VIS</w:t>
-      </w:r>
-      <w:r>
-        <w:t>_CHART }}</w:t>
-      </w:r>
-    </w:p>
-    <w:p>
-      <w:pPr>
-        <w:pStyle w:val="figuretabletitle"/>
-      </w:pPr>
-      <w:r>
-        <w:t xml:space="preserve">Figure </w:t>
-      </w:r>
-      <w:r>
-        <w:fldChar w:fldCharType="begin"/>
-      </w:r>
-      <w:r>
-        <w:instrText xml:space="preserve"> SEQ Figure \* ARABIC </w:instrText>
-      </w:r>
-      <w:r>
-        <w:fldChar w:fldCharType="separate"/>
-      </w:r>
-      <w:r>
-        <w:rPr>
-          <w:noProof/>
-        </w:rPr>
-        <w:t>6</w:t>
-      </w:r>
-      <w:r>
-        <w:fldChar w:fldCharType="end"/>
-      </w:r>
-      <w:r>
-        <w:t xml:space="preserve">: Scenario 1 – </w:t>
-      </w:r>
-      <w:r>
-        <w:t xml:space="preserve">Minimum </w:t>
-      </w:r>
-      <w:r>
-        <w:t xml:space="preserve">Visibility </w:t>
-      </w:r>
-      <w:r>
-        <w:t xml:space="preserve">Readings Within the Common Corridor </w:t>
-      </w:r>
-      <w:r>
-        <w:t>During the Means of Escape Phase</w:t>
-      </w:r>
-      <w:r>
-        <w:t xml:space="preserve"> </w:t>
+        <w:rPr>
+          <w:bCs w:val="0"/>
+        </w:rPr>
+      </w:pPr>
+      <w:r>
+        <w:rPr>
+          <w:bCs w:val="0"/>
+        </w:rPr>
+        <w:t xml:space="preserve">{{%p if </w:t>
+      </w:r>
+      <w:r>
+        <w:rPr>
+          <w:bCs w:val="0"/>
+        </w:rPr>
+        <w:t xml:space="preserve">SCEN_1_IS_MOE </w:t>
+      </w:r>
+      <w:r>
+        <w:rPr>
+          <w:bCs w:val="0"/>
+        </w:rPr>
+        <w:t>%}}</w:t>
       </w:r>
     </w:p>
     <w:p>
@@ -29442,7 +29400,6 @@
         </w:numPr>
         <w:ind w:left="720"/>
       </w:pPr>
-      <w:bookmarkStart w:id="156" w:name="_Hlk120881557"/>
       <w:proofErr w:type="gramStart"/>
       <w:r>
         <w:t>{{ SCEN</w:t>
@@ -29452,54 +29409,16 @@
         <w:t>_1_</w:t>
       </w:r>
       <w:r>
-        <w:t>TEMP</w:t>
+        <w:t>VIS</w:t>
       </w:r>
       <w:r>
         <w:t>_CHART }}</w:t>
-      </w:r>
-    </w:p>
-    <w:bookmarkEnd w:id="156"/>
-    <w:p>
-      <w:pPr>
-        <w:pStyle w:val="figuretabletitle"/>
-      </w:pPr>
-      <w:r>
-        <w:t xml:space="preserve">Figure </w:t>
-      </w:r>
-      <w:r>
-        <w:fldChar w:fldCharType="begin"/>
-      </w:r>
-      <w:r>
-        <w:instrText xml:space="preserve"> SEQ Figure \* ARABIC </w:instrText>
-      </w:r>
-      <w:r>
-        <w:fldChar w:fldCharType="separate"/>
-      </w:r>
-      <w:r>
-        <w:rPr>
-          <w:noProof/>
-        </w:rPr>
-        <w:t>7</w:t>
-      </w:r>
-      <w:r>
-        <w:fldChar w:fldCharType="end"/>
-      </w:r>
-      <w:r>
-        <w:t xml:space="preserve">: Scenario 1 – </w:t>
-      </w:r>
-      <w:r>
-        <w:t xml:space="preserve">Maximum Temperature Readings Within the Common Corridor During the Means of Escape Phase </w:t>
       </w:r>
     </w:p>
     <w:p>
       <w:pPr>
         <w:pStyle w:val="figuretabletitle"/>
       </w:pPr>
-    </w:p>
-    <w:p>
-      <w:pPr>
-        <w:pStyle w:val="figuretabletitle"/>
-      </w:pPr>
       <w:r>
         <w:t xml:space="preserve">Figure </w:t>
       </w:r>
@@ -29516,21 +29435,28 @@
         <w:rPr>
           <w:noProof/>
         </w:rPr>
-        <w:t>13</w:t>
+        <w:t>6</w:t>
       </w:r>
       <w:r>
         <w:fldChar w:fldCharType="end"/>
       </w:r>
       <w:r>
-        <w:t>: Scenario 1 – Visibility “</w:t>
-      </w:r>
-      <w:proofErr w:type="spellStart"/>
-      <w:r>
-        <w:t>Zslice</w:t>
-      </w:r>
-      <w:proofErr w:type="spellEnd"/>
-      <w:r>
-        <w:t>” at 2m Height throughout Model at xxx Seconds (Two Minutes After Door to the Apartment Has Closed)</w:t>
+        <w:t xml:space="preserve">: Scenario 1 – </w:t>
+      </w:r>
+      <w:r>
+        <w:t xml:space="preserve">Minimum </w:t>
+      </w:r>
+      <w:r>
+        <w:t xml:space="preserve">Visibility </w:t>
+      </w:r>
+      <w:r>
+        <w:t xml:space="preserve">Readings Within the Common Corridor </w:t>
+      </w:r>
+      <w:r>
+        <w:t>During the Means of Escape Phase</w:t>
+      </w:r>
+      <w:r>
+        <w:t xml:space="preserve"> </w:t>
       </w:r>
     </w:p>
     <w:p>
@@ -29542,6 +29468,7 @@
         </w:numPr>
         <w:ind w:left="720"/>
       </w:pPr>
+      <w:bookmarkStart w:id="156" w:name="_Hlk120881557"/>
       <w:proofErr w:type="gramStart"/>
       <w:r>
         <w:t>{{ SCEN</w:t>
@@ -29551,16 +29478,54 @@
         <w:t>_1_</w:t>
       </w:r>
       <w:r>
-        <w:t>PRES</w:t>
+        <w:t>TEMP</w:t>
       </w:r>
       <w:r>
         <w:t>_CHART }}</w:t>
+      </w:r>
+    </w:p>
+    <w:bookmarkEnd w:id="156"/>
+    <w:p>
+      <w:pPr>
+        <w:pStyle w:val="figuretabletitle"/>
+      </w:pPr>
+      <w:r>
+        <w:t xml:space="preserve">Figure </w:t>
+      </w:r>
+      <w:r>
+        <w:fldChar w:fldCharType="begin"/>
+      </w:r>
+      <w:r>
+        <w:instrText xml:space="preserve"> SEQ Figure \* ARABIC </w:instrText>
+      </w:r>
+      <w:r>
+        <w:fldChar w:fldCharType="separate"/>
+      </w:r>
+      <w:r>
+        <w:rPr>
+          <w:noProof/>
+        </w:rPr>
+        <w:t>7</w:t>
+      </w:r>
+      <w:r>
+        <w:fldChar w:fldCharType="end"/>
+      </w:r>
+      <w:r>
+        <w:t xml:space="preserve">: Scenario 1 – </w:t>
+      </w:r>
+      <w:r>
+        <w:t xml:space="preserve">Maximum Temperature Readings Within the Common Corridor During the Means of Escape Phase </w:t>
       </w:r>
     </w:p>
     <w:p>
       <w:pPr>
         <w:pStyle w:val="figuretabletitle"/>
       </w:pPr>
+    </w:p>
+    <w:p>
+      <w:pPr>
+        <w:pStyle w:val="figuretabletitle"/>
+      </w:pPr>
       <w:r>
         <w:t xml:space="preserve">Figure </w:t>
       </w:r>
@@ -29577,6 +29542,67 @@
         <w:rPr>
           <w:noProof/>
         </w:rPr>
+        <w:t>13</w:t>
+      </w:r>
+      <w:r>
+        <w:fldChar w:fldCharType="end"/>
+      </w:r>
+      <w:r>
+        <w:t>: Scenario 1 – Visibility “</w:t>
+      </w:r>
+      <w:proofErr w:type="spellStart"/>
+      <w:r>
+        <w:t>Zslice</w:t>
+      </w:r>
+      <w:proofErr w:type="spellEnd"/>
+      <w:r>
+        <w:t>” at 2m Height throughout Model at xxx Seconds (Two Minutes After Door to the Apartment Has Closed)</w:t>
+      </w:r>
+    </w:p>
+    <w:p>
+      <w:pPr>
+        <w:pStyle w:val="Parag"/>
+        <w:numPr>
+          <w:ilvl w:val="0"/>
+          <w:numId w:val="0"/>
+        </w:numPr>
+        <w:ind w:left="720"/>
+      </w:pPr>
+      <w:proofErr w:type="gramStart"/>
+      <w:r>
+        <w:t>{{ SCEN</w:t>
+      </w:r>
+      <w:proofErr w:type="gramEnd"/>
+      <w:r>
+        <w:t>_1_</w:t>
+      </w:r>
+      <w:r>
+        <w:t>PRES</w:t>
+      </w:r>
+      <w:r>
+        <w:t>_CHART }}</w:t>
+      </w:r>
+    </w:p>
+    <w:p>
+      <w:pPr>
+        <w:pStyle w:val="figuretabletitle"/>
+      </w:pPr>
+      <w:r>
+        <w:t xml:space="preserve">Figure </w:t>
+      </w:r>
+      <w:r>
+        <w:fldChar w:fldCharType="begin"/>
+      </w:r>
+      <w:r>
+        <w:instrText xml:space="preserve"> SEQ Figure \* ARABIC </w:instrText>
+      </w:r>
+      <w:r>
+        <w:fldChar w:fldCharType="separate"/>
+      </w:r>
+      <w:r>
+        <w:rPr>
+          <w:noProof/>
+        </w:rPr>
         <w:t>7</w:t>
       </w:r>
       <w:r>
@@ -29599,6 +29625,353 @@
       </w:r>
       <w:r>
         <w:t>within Common Corridor During the Means of Escape Phase (Raw Data and Smoothed Average)</w:t>
+      </w:r>
+    </w:p>
+    <w:p>
+      <w:pPr>
+        <w:pStyle w:val="BulletPointParagraph"/>
+        <w:numPr>
+          <w:ilvl w:val="0"/>
+          <w:numId w:val="0"/>
+        </w:numPr>
+        <w:ind w:firstLine="708"/>
+      </w:pPr>
+      <w:r>
+        <w:t>{%- else -%}</w:t>
+      </w:r>
+    </w:p>
+    <w:p>
+      <w:pPr>
+        <w:pStyle w:val="AppendixSub-Heading"/>
+        <w:numPr>
+          <w:ilvl w:val="1"/>
+          <w:numId w:val="8"/>
+        </w:numPr>
+        <w:rPr>
+          <w:rFonts w:cs="Segoe UI Light"/>
+        </w:rPr>
+      </w:pPr>
+      <w:r>
+        <w:t>Scenario 1 – Fire Service Access</w:t>
+      </w:r>
+    </w:p>
+    <w:p>
+      <w:pPr>
+        <w:pStyle w:val="Parag"/>
+        <w:numPr>
+          <w:ilvl w:val="0"/>
+          <w:numId w:val="0"/>
+        </w:numPr>
+        <w:ind w:left="720"/>
+      </w:pPr>
+      <w:proofErr w:type="gramStart"/>
+      <w:r>
+        <w:t>{{ SCEN</w:t>
+      </w:r>
+      <w:proofErr w:type="gramEnd"/>
+      <w:r>
+        <w:t>_1_HRR_CHART }}</w:t>
+      </w:r>
+    </w:p>
+    <w:p>
+      <w:pPr>
+        <w:pStyle w:val="figuretabletitle"/>
+      </w:pPr>
+      <w:r>
+        <w:t xml:space="preserve">Figure </w:t>
+      </w:r>
+      <w:r>
+        <w:fldChar w:fldCharType="begin"/>
+      </w:r>
+      <w:r>
+        <w:instrText xml:space="preserve"> SEQ Figure \* ARABIC </w:instrText>
+      </w:r>
+      <w:r>
+        <w:fldChar w:fldCharType="separate"/>
+      </w:r>
+      <w:r>
+        <w:rPr>
+          <w:noProof/>
+        </w:rPr>
+        <w:t>5</w:t>
+      </w:r>
+      <w:r>
+        <w:fldChar w:fldCharType="end"/>
+      </w:r>
+      <w:r>
+        <w:t xml:space="preserve">: Scenario 1 – Programmed and Recorded Heat Release Rate </w:t>
+      </w:r>
+    </w:p>
+    <w:p>
+      <w:pPr>
+        <w:pStyle w:val="BulletPointParagraph"/>
+        <w:numPr>
+          <w:ilvl w:val="0"/>
+          <w:numId w:val="0"/>
+        </w:numPr>
+        <w:ind w:firstLine="708"/>
+        <w:rPr>
+          <w:rFonts w:eastAsia="Calibri"/>
+          <w:highlight w:val="yellow"/>
+        </w:rPr>
+      </w:pPr>
+    </w:p>
+    <w:p>
+      <w:pPr>
+        <w:pStyle w:val="Parag"/>
+        <w:numPr>
+          <w:ilvl w:val="0"/>
+          <w:numId w:val="0"/>
+        </w:numPr>
+        <w:ind w:left="720"/>
+      </w:pPr>
+      <w:proofErr w:type="gramStart"/>
+      <w:r>
+        <w:t>{{ SCEN</w:t>
+      </w:r>
+      <w:proofErr w:type="gramEnd"/>
+      <w:r>
+        <w:t>_</w:t>
+      </w:r>
+      <w:r>
+        <w:t>2</w:t>
+      </w:r>
+      <w:r>
+        <w:t>_VIS_CHART }}</w:t>
+      </w:r>
+    </w:p>
+    <w:p>
+      <w:pPr>
+        <w:pStyle w:val="figuretabletitle"/>
+      </w:pPr>
+      <w:r>
+        <w:t xml:space="preserve">Figure </w:t>
+      </w:r>
+      <w:r>
+        <w:fldChar w:fldCharType="begin"/>
+      </w:r>
+      <w:r>
+        <w:instrText xml:space="preserve"> SEQ Figure \* ARABIC </w:instrText>
+      </w:r>
+      <w:r>
+        <w:fldChar w:fldCharType="separate"/>
+      </w:r>
+      <w:r>
+        <w:rPr>
+          <w:noProof/>
+        </w:rPr>
+        <w:t>7</w:t>
+      </w:r>
+      <w:r>
+        <w:fldChar w:fldCharType="end"/>
+      </w:r>
+      <w:r>
+        <w:t>: Scenario 1 – Maximum Temperature Readings Within the Common Corridor at a 1.5m Height During the Fire Service Access Phase at Various Distances from the Apartment Door</w:t>
+      </w:r>
+    </w:p>
+    <w:p>
+      <w:pPr>
+        <w:pStyle w:val="figuretabletitle"/>
+        <w:jc w:val="left"/>
+      </w:pPr>
+      <w:proofErr w:type="gramStart"/>
+      <w:r>
+        <w:t>{{ SCEN</w:t>
+      </w:r>
+      <w:proofErr w:type="gramEnd"/>
+      <w:r>
+        <w:t>_</w:t>
+      </w:r>
+      <w:r>
+        <w:t>2</w:t>
+      </w:r>
+      <w:r>
+        <w:t>_TEMP_CHART }}</w:t>
+      </w:r>
+    </w:p>
+    <w:p>
+      <w:pPr>
+        <w:pStyle w:val="figuretabletitle"/>
+      </w:pPr>
+      <w:r>
+        <w:t xml:space="preserve">Figure </w:t>
+      </w:r>
+      <w:r>
+        <w:fldChar w:fldCharType="begin"/>
+      </w:r>
+      <w:r>
+        <w:instrText xml:space="preserve"> SEQ Figure \* ARABIC </w:instrText>
+      </w:r>
+      <w:r>
+        <w:fldChar w:fldCharType="separate"/>
+      </w:r>
+      <w:r>
+        <w:rPr>
+          <w:noProof/>
+        </w:rPr>
+        <w:t>6</w:t>
+      </w:r>
+      <w:r>
+        <w:fldChar w:fldCharType="end"/>
+      </w:r>
+      <w:r>
+        <w:t xml:space="preserve">: Scenario 1 – Minimum Visibility Readings Within the Stair During the Fire Service Access Phase </w:t>
+      </w:r>
+    </w:p>
+    <w:p>
+      <w:pPr>
+        <w:pStyle w:val="Parag"/>
+        <w:numPr>
+          <w:ilvl w:val="0"/>
+          <w:numId w:val="0"/>
+        </w:numPr>
+        <w:ind w:left="720"/>
+      </w:pPr>
+    </w:p>
+    <w:p>
+      <w:pPr>
+        <w:pStyle w:val="figuretabletitle"/>
+      </w:pPr>
+      <w:r>
+        <w:t xml:space="preserve">Figure </w:t>
+      </w:r>
+      <w:r>
+        <w:fldChar w:fldCharType="begin"/>
+      </w:r>
+      <w:r>
+        <w:instrText xml:space="preserve"> SEQ Figure \* ARABIC </w:instrText>
+      </w:r>
+      <w:r>
+        <w:fldChar w:fldCharType="separate"/>
+      </w:r>
+      <w:r>
+        <w:rPr>
+          <w:noProof/>
+        </w:rPr>
+        <w:t>7</w:t>
+      </w:r>
+      <w:r>
+        <w:fldChar w:fldCharType="end"/>
+      </w:r>
+      <w:r>
+        <w:t xml:space="preserve">: Scenario 1 – Maximum Temperature Readings Within the Stair During the Fire Service Access Phase </w:t>
+      </w:r>
+    </w:p>
+    <w:p>
+      <w:pPr>
+        <w:pStyle w:val="Parag"/>
+        <w:numPr>
+          <w:ilvl w:val="0"/>
+          <w:numId w:val="0"/>
+        </w:numPr>
+        <w:ind w:left="720"/>
+      </w:pPr>
+    </w:p>
+    <w:p>
+      <w:pPr>
+        <w:pStyle w:val="figuretabletitle"/>
+      </w:pPr>
+      <w:r>
+        <w:t xml:space="preserve">Figure </w:t>
+      </w:r>
+      <w:r>
+        <w:fldChar w:fldCharType="begin"/>
+      </w:r>
+      <w:r>
+        <w:instrText xml:space="preserve"> SEQ Figure \* ARABIC </w:instrText>
+      </w:r>
+      <w:r>
+        <w:fldChar w:fldCharType="separate"/>
+      </w:r>
+      <w:r>
+        <w:rPr>
+          <w:noProof/>
+        </w:rPr>
+        <w:t>13</w:t>
+      </w:r>
+      <w:r>
+        <w:fldChar w:fldCharType="end"/>
+      </w:r>
+      <w:r>
+        <w:t>: Scenario 1 – Visibility Slice Vertically Through Stair at End of Simulation</w:t>
+      </w:r>
+    </w:p>
+    <w:p>
+      <w:pPr>
+        <w:pStyle w:val="Parag"/>
+        <w:numPr>
+          <w:ilvl w:val="0"/>
+          <w:numId w:val="0"/>
+        </w:numPr>
+        <w:ind w:left="720"/>
+      </w:pPr>
+      <w:proofErr w:type="gramStart"/>
+      <w:r>
+        <w:t>{{ SCEN</w:t>
+      </w:r>
+      <w:proofErr w:type="gramEnd"/>
+      <w:r>
+        <w:t>_</w:t>
+      </w:r>
+      <w:r>
+        <w:t>2</w:t>
+      </w:r>
+      <w:r>
+        <w:t>_PRES_CHART }}</w:t>
+      </w:r>
+    </w:p>
+    <w:p>
+      <w:pPr>
+        <w:pStyle w:val="figuretabletitle"/>
+      </w:pPr>
+      <w:r>
+        <w:t xml:space="preserve">Figure </w:t>
+      </w:r>
+      <w:r>
+        <w:fldChar w:fldCharType="begin"/>
+      </w:r>
+      <w:r>
+        <w:instrText xml:space="preserve"> SEQ Figure \* ARABIC </w:instrText>
+      </w:r>
+      <w:r>
+        <w:fldChar w:fldCharType="separate"/>
+      </w:r>
+      <w:r>
+        <w:rPr>
+          <w:noProof/>
+        </w:rPr>
+        <w:t>7</w:t>
+      </w:r>
+      <w:r>
+        <w:fldChar w:fldCharType="end"/>
+      </w:r>
+      <w:r>
+        <w:t>: Scenario 1 – Maximum Pressure Drop from Ambient Recorded within Common Corridor During the Means of Escape Phase (Raw Data and Smoothed Average)</w:t>
+      </w:r>
+    </w:p>
+    <w:p>
+      <w:pPr>
+        <w:pStyle w:val="figuretabletitle"/>
+        <w:jc w:val="left"/>
+      </w:pPr>
+      <w:r>
+        <w:rPr>
+          <w:rFonts w:eastAsia="Calibri"/>
+        </w:rPr>
+        <w:lastRenderedPageBreak/>
+        <w:t xml:space="preserve">{{%p </w:t>
+      </w:r>
+      <w:r>
+        <w:rPr>
+          <w:rFonts w:eastAsia="Calibri"/>
+        </w:rPr>
+        <w:t>endif</w:t>
+      </w:r>
+      <w:r>
+        <w:rPr>
+          <w:rFonts w:eastAsia="Calibri"/>
+        </w:rPr>
+        <w:t xml:space="preserve"> %}}</w:t>
       </w:r>
     </w:p>
     <w:p>
@@ -29989,7 +30362,6 @@
           <w:rFonts w:cs="Poppins ExtraLight"/>
           <w:color w:val="3B3838" w:themeColor="background2" w:themeShade="40"/>
         </w:rPr>
-        <w:lastRenderedPageBreak/>
         <w:br w:type="page"/>
       </w:r>
     </w:p>
@@ -54242,6 +54614,7 @@
     <w:rsid w:val="009122C0"/>
     <w:rsid w:val="009143B0"/>
     <w:rsid w:val="00944669"/>
+    <w:rsid w:val="00961530"/>
     <w:rsid w:val="00974E5F"/>
     <w:rsid w:val="0098399F"/>
     <w:rsid w:val="009A5151"/>
@@ -55072,26 +55445,6 @@
 </file>
 
 <file path=customXml/item1.xml><?xml version="1.0" encoding="utf-8"?>
-<b:Sources xmlns:b="http://schemas.openxmlformats.org/officeDocument/2006/bibliography" xmlns="http://schemas.openxmlformats.org/officeDocument/2006/bibliography" SelectedStyle="\APASixthEditionOfficeOnline.xsl" StyleName="APA" Version="6">
-  <b:Source>
-    <b:Tag>BS915</b:Tag>
-    <b:SourceType>Book</b:SourceType>
-    <b:Guid>{F881D032-ED53-4117-BB8D-D5BA9B65A9E5}</b:Guid>
-    <b:Title>BS 9991-  Fire Safety in the design, management and use of residential buildings. Code of Practice.</b:Title>
-    <b:Year>2015</b:Year>
-    <b:RefOrder>1</b:RefOrder>
-  </b:Source>
-  <b:Source>
-    <b:Tag>BuildingRegulations</b:Tag>
-    <b:SourceType>Book</b:SourceType>
-    <b:Guid>{2028EAD4-C63B-46D8-BBBA-626C3DF45340}</b:Guid>
-    <b:Title>The Building Regulations 2010 Statutory Instruments 2010 No. 2214.</b:Title>
-    <b:RefOrder>2</b:RefOrder>
-  </b:Source>
-</b:Sources>
-</file>
-
-<file path=customXml/item2.xml><?xml version="1.0" encoding="utf-8"?>
 <ct:contentTypeSchema xmlns:ct="http://schemas.microsoft.com/office/2006/metadata/contentType" xmlns:ma="http://schemas.microsoft.com/office/2006/metadata/properties/metaAttributes" ct:_="" ma:_="" ma:contentTypeName="Document" ma:contentTypeID="0x0101008D6FDADD5ECFC44098A565D099FA2EC1" ma:contentTypeVersion="11" ma:contentTypeDescription="Create a new document." ma:contentTypeScope="" ma:versionID="8ae0919229d1639a0bc9df8ab500a814">
   <xsd:schema xmlns:xsd="http://www.w3.org/2001/XMLSchema" xmlns:xs="http://www.w3.org/2001/XMLSchema" xmlns:p="http://schemas.microsoft.com/office/2006/metadata/properties" xmlns:ns2="3cfdcd7a-efc2-4b37-84f7-4fa1f72d0bc7" xmlns:ns3="497303b7-1521-4ced-8656-f14c9a408670" targetNamespace="http://schemas.microsoft.com/office/2006/metadata/properties" ma:root="true" ma:fieldsID="afc348ccaca99582e834d33fdbe270e3" ns2:_="" ns3:_="">
     <xsd:import namespace="3cfdcd7a-efc2-4b37-84f7-4fa1f72d0bc7"/>
@@ -55286,7 +55639,36 @@
 </ct:contentTypeSchema>
 </file>
 
+<file path=customXml/item2.xml><?xml version="1.0" encoding="utf-8"?>
+<b:Sources xmlns:b="http://schemas.openxmlformats.org/officeDocument/2006/bibliography" xmlns="http://schemas.openxmlformats.org/officeDocument/2006/bibliography" SelectedStyle="\APASixthEditionOfficeOnline.xsl" StyleName="APA" Version="6">
+  <b:Source>
+    <b:Tag>BS915</b:Tag>
+    <b:SourceType>Book</b:SourceType>
+    <b:Guid>{F881D032-ED53-4117-BB8D-D5BA9B65A9E5}</b:Guid>
+    <b:Title>BS 9991-  Fire Safety in the design, management and use of residential buildings. Code of Practice.</b:Title>
+    <b:Year>2015</b:Year>
+    <b:RefOrder>1</b:RefOrder>
+  </b:Source>
+  <b:Source>
+    <b:Tag>BuildingRegulations</b:Tag>
+    <b:SourceType>Book</b:SourceType>
+    <b:Guid>{2028EAD4-C63B-46D8-BBBA-626C3DF45340}</b:Guid>
+    <b:Title>The Building Regulations 2010 Statutory Instruments 2010 No. 2214.</b:Title>
+    <b:RefOrder>2</b:RefOrder>
+  </b:Source>
+</b:Sources>
+</file>
+
 <file path=customXml/item3.xml><?xml version="1.0" encoding="utf-8"?>
+<?mso-contentType ?>
+<FormTemplates xmlns="http://schemas.microsoft.com/sharepoint/v3/contenttype/forms">
+  <Display>DocumentLibraryForm</Display>
+  <Edit>DocumentLibraryForm</Edit>
+  <New>DocumentLibraryForm</New>
+</FormTemplates>
+</file>
+
+<file path=customXml/item4.xml><?xml version="1.0" encoding="utf-8"?>
 <p:properties xmlns:p="http://schemas.microsoft.com/office/2006/metadata/properties" xmlns:xsi="http://www.w3.org/2001/XMLSchema-instance" xmlns:pc="http://schemas.microsoft.com/office/infopath/2007/PartnerControls">
   <documentManagement>
     <TaxCatchAll xmlns="497303b7-1521-4ced-8656-f14c9a408670" xsi:nil="true"/>
@@ -55297,24 +55679,7 @@
 </p:properties>
 </file>
 
-<file path=customXml/item4.xml><?xml version="1.0" encoding="utf-8"?>
-<?mso-contentType ?>
-<FormTemplates xmlns="http://schemas.microsoft.com/sharepoint/v3/contenttype/forms">
-  <Display>DocumentLibraryForm</Display>
-  <Edit>DocumentLibraryForm</Edit>
-  <New>DocumentLibraryForm</New>
-</FormTemplates>
-</file>
-
 <file path=customXml/itemProps1.xml><?xml version="1.0" encoding="utf-8"?>
-<ds:datastoreItem xmlns:ds="http://schemas.openxmlformats.org/officeDocument/2006/customXml" ds:itemID="{2A5A24D2-A4BF-4D69-9D48-068F1411A642}">
-  <ds:schemaRefs>
-    <ds:schemaRef ds:uri="http://schemas.openxmlformats.org/officeDocument/2006/bibliography"/>
-  </ds:schemaRefs>
-</ds:datastoreItem>
-</file>
-
-<file path=customXml/itemProps2.xml><?xml version="1.0" encoding="utf-8"?>
 <ds:datastoreItem xmlns:ds="http://schemas.openxmlformats.org/officeDocument/2006/customXml" ds:itemID="{60866C09-0AAA-49E5-AEE7-C11F2BBC40C2}">
   <ds:schemaRefs>
     <ds:schemaRef ds:uri="http://schemas.microsoft.com/office/2006/metadata/contentType"/>
@@ -55333,7 +55698,23 @@
 </ds:datastoreItem>
 </file>
 
+<file path=customXml/itemProps2.xml><?xml version="1.0" encoding="utf-8"?>
+<ds:datastoreItem xmlns:ds="http://schemas.openxmlformats.org/officeDocument/2006/customXml" ds:itemID="{2A5A24D2-A4BF-4D69-9D48-068F1411A642}">
+  <ds:schemaRefs>
+    <ds:schemaRef ds:uri="http://schemas.openxmlformats.org/officeDocument/2006/bibliography"/>
+  </ds:schemaRefs>
+</ds:datastoreItem>
+</file>
+
 <file path=customXml/itemProps3.xml><?xml version="1.0" encoding="utf-8"?>
+<ds:datastoreItem xmlns:ds="http://schemas.openxmlformats.org/officeDocument/2006/customXml" ds:itemID="{5AF42D2F-D7AF-42CA-8CA4-8CE2B9B926D1}">
+  <ds:schemaRefs>
+    <ds:schemaRef ds:uri="http://schemas.microsoft.com/sharepoint/v3/contenttype/forms"/>
+  </ds:schemaRefs>
+</ds:datastoreItem>
+</file>
+
+<file path=customXml/itemProps4.xml><?xml version="1.0" encoding="utf-8"?>
 <ds:datastoreItem xmlns:ds="http://schemas.openxmlformats.org/officeDocument/2006/customXml" ds:itemID="{E50DFBEA-E79C-4A42-8EE2-1C81B72B35F8}">
   <ds:schemaRefs>
     <ds:schemaRef ds:uri="http://schemas.microsoft.com/office/2006/metadata/properties"/>
@@ -55342,12 +55723,4 @@
     <ds:schemaRef ds:uri="3cfdcd7a-efc2-4b37-84f7-4fa1f72d0bc7"/>
   </ds:schemaRefs>
 </ds:datastoreItem>
-</file>
-
-<file path=customXml/itemProps4.xml><?xml version="1.0" encoding="utf-8"?>
-<ds:datastoreItem xmlns:ds="http://schemas.openxmlformats.org/officeDocument/2006/customXml" ds:itemID="{5AF42D2F-D7AF-42CA-8CA4-8CE2B9B926D1}">
-  <ds:schemaRefs>
-    <ds:schemaRef ds:uri="http://schemas.microsoft.com/sharepoint/v3/contenttype/forms"/>
-  </ds:schemaRefs>
-</ds:datastoreItem>
 </file>
</xml_diff>

<commit_message>
changes for prog charts
</commit_message>
<xml_diff>
--- a/Template CFD Report.docx
+++ b/Template CFD Report.docx
@@ -8107,18 +8107,10 @@
         <w:t xml:space="preserve">. This report details a CFD modelling study undertaken to </w:t>
       </w:r>
       <w:r>
-        <w:t>{{EXTENDED_TD_1</w:t>
-      </w:r>
-      <w:proofErr w:type="gramStart"/>
-      <w:r>
-        <w:t>}}</w:t>
-      </w:r>
-      <w:r>
-        <w:t>show</w:t>
-      </w:r>
-      <w:proofErr w:type="gramEnd"/>
-      <w:r>
-        <w:t xml:space="preserve"> that the proposed mechanical smoke extraction systems provide adequate protection to the stairs during </w:t>
+        <w:t>{{EXTENDED_TD_1}}</w:t>
+      </w:r>
+      <w:r>
+        <w:t xml:space="preserve">show that the proposed mechanical smoke extraction systems provide adequate protection to the stairs during </w:t>
       </w:r>
       <w:proofErr w:type="spellStart"/>
       <w:r>
@@ -8160,15 +8152,7 @@
           <w:rFonts w:cs="Segoe UI Semilight"/>
           <w:szCs w:val="20"/>
         </w:rPr>
-        <w:t>Guidance on Smoke Control to Common Escape Routes in Apartment Buildings (Flats and Maisonettes</w:t>
-      </w:r>
-      <w:proofErr w:type="gramStart"/>
-      <w:r>
-        <w:rPr>
-          <w:rFonts w:cs="Segoe UI Semilight"/>
-          <w:szCs w:val="20"/>
-        </w:rPr>
-        <w:t>)”</w:t>
+        <w:t>Guidance on Smoke Control to Common Escape Routes in Apartment Buildings (Flats and Maisonettes)”</w:t>
       </w:r>
       <w:r>
         <w:rPr>
@@ -8177,7 +8161,6 @@
         </w:rPr>
         <w:t>[</w:t>
       </w:r>
-      <w:proofErr w:type="gramEnd"/>
       <w:r>
         <w:rPr>
           <w:color w:val="2F5496" w:themeColor="accent1" w:themeShade="BF"/>
@@ -8238,7 +8221,6 @@
       <w:r>
         <w:t xml:space="preserve">NUM_SCENARIOS == 1 </w:t>
       </w:r>
-      <w:proofErr w:type="gramStart"/>
       <w:r>
         <w:t>%</w:t>
       </w:r>
@@ -8246,11 +8228,7 @@
         <w:t>}</w:t>
       </w:r>
       <w:r>
-        <w:t>a</w:t>
-      </w:r>
-      <w:proofErr w:type="gramEnd"/>
-      <w:r>
-        <w:t xml:space="preserve"> fire</w:t>
+        <w:t>a fire</w:t>
       </w:r>
       <w:r>
         <w:t xml:space="preserve"> which represents</w:t>
@@ -8601,15 +8579,7 @@
         </w:numPr>
       </w:pPr>
       <w:r>
-        <w:t xml:space="preserve">The design features residential common corridors which are provided with a mechanical smoke control system to protect the stair in the event of fire. Whilst the use of such systems in residential buildings is </w:t>
-      </w:r>
-      <w:proofErr w:type="gramStart"/>
-      <w:r>
-        <w:t>fairly common</w:t>
-      </w:r>
-      <w:proofErr w:type="gramEnd"/>
-      <w:r>
-        <w:t xml:space="preserve"> in the UK, this solution is not compliant with the guidance of AD-B</w:t>
+        <w:t>The design features residential common corridors which are provided with a mechanical smoke control system to protect the stair in the event of fire. Whilst the use of such systems in residential buildings is fairly common in the UK, this solution is not compliant with the guidance of AD-B</w:t>
       </w:r>
       <w:r>
         <w:rPr>
@@ -8707,13 +8677,8 @@
       <w:r>
         <w:t>-</w:t>
       </w:r>
-      <w:proofErr w:type="gramStart"/>
-      <w:r>
-        <w:t>B{</w:t>
-      </w:r>
-      <w:proofErr w:type="gramEnd"/>
-      <w:r>
-        <w:t>% endif %}</w:t>
+      <w:r>
+        <w:t>B{% endif %}</w:t>
       </w:r>
       <w:r>
         <w:t xml:space="preserve">, the sole objective of the system is to ensure that the stair is kept relatively clear of smoke should fire occur. The CFD assessment undertaken and detailed in the report shows that this is achieved under the proposed design, should a “reasonable worst case” fire occur and, as such, the design can be considered to meet the functional requirements of </w:t>
@@ -8748,7 +8713,6 @@
       <w:r>
         <w:t>MAX_TD</w:t>
       </w:r>
-      <w:proofErr w:type="gramStart"/>
       <w:r>
         <w:t>}}</w:t>
       </w:r>
@@ -8756,11 +8720,7 @@
         <w:t>m</w:t>
       </w:r>
       <w:r>
-        <w:t>.</w:t>
-      </w:r>
-      <w:proofErr w:type="gramEnd"/>
-      <w:r>
-        <w:t xml:space="preserve"> This exceeds the </w:t>
+        <w:t xml:space="preserve">. This exceeds the </w:t>
       </w:r>
       <w:r>
         <w:t>{% if not HAS_SPRINKLERS %}</w:t>
@@ -9309,39 +9269,27 @@
         <w:t>1</w:t>
       </w:r>
       <w:r>
-        <w:t xml:space="preserve"> </w:t>
-      </w:r>
-      <w:proofErr w:type="gramStart"/>
-      <w:r>
-        <w:t>%}</w:t>
+        <w:t xml:space="preserve"> %}</w:t>
       </w:r>
       <w:r>
         <w:rPr>
           <w:color w:val="2F5496" w:themeColor="accent1" w:themeShade="BF"/>
           <w:vertAlign w:val="superscript"/>
         </w:rPr>
-        <w:t>[</w:t>
-      </w:r>
-      <w:proofErr w:type="gramEnd"/>
+        <w:t>[{{R</w:t>
+      </w:r>
       <w:r>
         <w:rPr>
           <w:color w:val="2F5496" w:themeColor="accent1" w:themeShade="BF"/>
           <w:vertAlign w:val="superscript"/>
         </w:rPr>
-        <w:t>{{R</w:t>
+        <w:t>EF</w:t>
       </w:r>
       <w:r>
         <w:rPr>
           <w:color w:val="2F5496" w:themeColor="accent1" w:themeShade="BF"/>
           <w:vertAlign w:val="superscript"/>
         </w:rPr>
-        <w:t>EF</w:t>
-      </w:r>
-      <w:r>
-        <w:rPr>
-          <w:color w:val="2F5496" w:themeColor="accent1" w:themeShade="BF"/>
-          <w:vertAlign w:val="superscript"/>
-        </w:rPr>
         <w:t>_BS9991}}]</w:t>
       </w:r>
       <w:r>
@@ -9378,21 +9326,13 @@
         <w:t>The top of the corridor vent</w:t>
       </w:r>
       <w:r>
-        <w:t xml:space="preserve">s discharging into the </w:t>
-      </w:r>
-      <w:proofErr w:type="gramStart"/>
-      <w:r>
-        <w:t>shaft</w:t>
+        <w:t>s discharging into the shaft</w:t>
       </w:r>
       <w:r>
         <w:t xml:space="preserve"> </w:t>
       </w:r>
       <w:r>
-        <w:t xml:space="preserve"> should</w:t>
-      </w:r>
-      <w:proofErr w:type="gramEnd"/>
-      <w:r>
-        <w:t xml:space="preserve"> be located as close to the ceiling of the corridor as is practicable and should at least be as high as the top of the door connecting the corridor to the stairwell. </w:t>
+        <w:t xml:space="preserve"> should be located as close to the ceiling of the corridor as is practicable and should at least be as high as the top of the door connecting the corridor to the stairwell. </w:t>
       </w:r>
     </w:p>
     <w:p>
@@ -9737,38 +9677,17 @@
         <w:pStyle w:val="Parag"/>
       </w:pPr>
       <w:r>
-        <w:t xml:space="preserve">{% if not HAS_EXTENDED_TRAVEL </w:t>
-      </w:r>
-      <w:proofErr w:type="gramStart"/>
-      <w:r>
-        <w:t>%}</w:t>
-      </w:r>
-      <w:r>
-        <w:t>Where</w:t>
-      </w:r>
-      <w:proofErr w:type="gramEnd"/>
-      <w:r>
-        <w:t xml:space="preserve"> a common corridor contains extended travel distances, it is common to use the methodology detailed within the SCA Guide to assess conditions within the common corridor during both the means of escape and fire service access phases. However, as travel distances are compliant in this development, it is only necessary to adopt the acceptance criteria which are relevant to smoke entering the staircase (rather than to assess conditions within the common corridors). It is considered that if positive results are obtained for a “Fire Service Access” scenario, it would be reasonable to assume that positive results would also be obtained for a “Means of Escape Scenario, where the fire sizes are smaller and the doors to the apartment and stair are open for a shorter </w:t>
-      </w:r>
-      <w:proofErr w:type="gramStart"/>
-      <w:r>
-        <w:t>period of time</w:t>
-      </w:r>
-      <w:proofErr w:type="gramEnd"/>
-      <w:r>
-        <w:t xml:space="preserve">. As such, no specific means of escape models have been run as part of this study. </w:t>
-      </w:r>
-      <w:r>
-        <w:t>{%- else -</w:t>
-      </w:r>
-      <w:proofErr w:type="gramStart"/>
-      <w:r>
-        <w:t>%}</w:t>
+        <w:t>{% if not HAS_EXTENDED_TRAVEL %}</w:t>
+      </w:r>
+      <w:r>
+        <w:t xml:space="preserve">Where a common corridor contains extended travel distances, it is common to use the methodology detailed within the SCA Guide to assess conditions within the common corridor during both the means of escape and fire service access phases. However, as travel distances are compliant in this development, it is only necessary to adopt the acceptance criteria which are relevant to smoke entering the staircase (rather than to assess conditions within the common corridors). It is considered that if positive results are obtained for a “Fire Service Access” scenario, it would be reasonable to assume that positive results would also be obtained for a “Means of Escape Scenario, where the fire sizes are smaller and the doors to the apartment and stair are open for a shorter period of time. As such, no specific means of escape models have been run as part of this study. </w:t>
+      </w:r>
+      <w:r>
+        <w:t>{%- else -%}</w:t>
       </w:r>
       <w:r>
         <w:t>Under</w:t>
       </w:r>
-      <w:proofErr w:type="gramEnd"/>
       <w:r>
         <w:t xml:space="preserve"> the methodology described in the SCA Guide, extended single directional travel distances can be considered acceptable if it is demonstrated that conditions within the common corridors are returned to tenable levels within two minutes of an occupant escaping from the apartment of fire origin. </w:t>
       </w:r>
@@ -10324,14 +10243,7 @@
         <w:rPr>
           <w:rFonts w:eastAsia="Calibri"/>
         </w:rPr>
-        <w:t xml:space="preserve">Fire </w:t>
-      </w:r>
-      <w:proofErr w:type="gramStart"/>
-      <w:r>
-        <w:rPr>
-          <w:rFonts w:eastAsia="Calibri"/>
-        </w:rPr>
-        <w:t>Scenario</w:t>
+        <w:t>Fire Scenario</w:t>
       </w:r>
       <w:bookmarkEnd w:id="45"/>
       <w:bookmarkEnd w:id="46"/>
@@ -10339,11 +10251,7 @@
       <w:bookmarkEnd w:id="48"/>
       <w:bookmarkEnd w:id="49"/>
       <w:r>
-        <w:t>{</w:t>
-      </w:r>
-      <w:proofErr w:type="gramEnd"/>
-      <w:r>
-        <w:t xml:space="preserve">% if NUM_SCENARIOS </w:t>
+        <w:t xml:space="preserve">{% if NUM_SCENARIOS </w:t>
       </w:r>
       <w:r>
         <w:t xml:space="preserve">&gt; </w:t>
@@ -10365,7 +10273,6 @@
         <w:spacing w:after="60"/>
       </w:pPr>
       <w:bookmarkStart w:id="50" w:name="_Hlk120632885"/>
-      <w:proofErr w:type="gramStart"/>
       <w:r>
         <w:t>{</w:t>
       </w:r>
@@ -10376,11 +10283,7 @@
         <w:t xml:space="preserve"> </w:t>
       </w:r>
       <w:r>
-        <w:t>FIRE</w:t>
-      </w:r>
-      <w:proofErr w:type="gramEnd"/>
-      <w:r>
-        <w:t>_SCEN_TEXT</w:t>
+        <w:t>FIRE_SCEN_TEXT</w:t>
       </w:r>
       <w:r>
         <w:t xml:space="preserve"> }</w:t>
@@ -10398,18 +10301,10 @@
         </w:numPr>
       </w:pPr>
       <w:r>
-        <w:t xml:space="preserve">The proposed fire </w:t>
-      </w:r>
-      <w:proofErr w:type="gramStart"/>
-      <w:r>
-        <w:t>scenario</w:t>
-      </w:r>
-      <w:r>
-        <w:t>{</w:t>
-      </w:r>
-      <w:proofErr w:type="gramEnd"/>
-      <w:r>
-        <w:t xml:space="preserve">{ </w:t>
+        <w:t>The proposed fire scenario</w:t>
+      </w:r>
+      <w:r>
+        <w:t xml:space="preserve">{{ </w:t>
       </w:r>
       <w:r>
         <w:t>FIRE_SCEN_</w:t>
@@ -10475,21 +10370,7 @@
         <w:rPr>
           <w:rFonts w:cs="Segoe UI Light"/>
         </w:rPr>
-        <w:t xml:space="preserve">: Proposed Fire </w:t>
-      </w:r>
-      <w:proofErr w:type="gramStart"/>
-      <w:r>
-        <w:rPr>
-          <w:rFonts w:cs="Segoe UI Light"/>
-        </w:rPr>
-        <w:t>Scenario{</w:t>
-      </w:r>
-      <w:proofErr w:type="gramEnd"/>
-      <w:r>
-        <w:rPr>
-          <w:rFonts w:cs="Segoe UI Light"/>
-        </w:rPr>
-        <w:t xml:space="preserve">% if NUM_SCENARIOS &gt; 1 %}s{% endif %} </w:t>
+        <w:t xml:space="preserve">: Proposed Fire Scenario{% if NUM_SCENARIOS &gt; 1 %}s{% endif %} </w:t>
       </w:r>
       <w:bookmarkEnd w:id="50"/>
     </w:p>
@@ -14915,15 +14796,7 @@
         <w:t xml:space="preserve"> to the analysis have been included in the models, this includes the apartment of fire origin</w:t>
       </w:r>
       <w:r>
-        <w:t xml:space="preserve">, </w:t>
-      </w:r>
-      <w:proofErr w:type="gramStart"/>
-      <w:r>
-        <w:t>corridor</w:t>
-      </w:r>
-      <w:proofErr w:type="gramEnd"/>
-      <w:r>
-        <w:t xml:space="preserve"> and full extent of the stair.</w:t>
+        <w:t>, corridor and full extent of the stair.</w:t>
       </w:r>
       <w:r>
         <w:t xml:space="preserve"> </w:t>
@@ -15333,22 +15206,10 @@
           <w:color w:val="2C5AA8"/>
           <w:vertAlign w:val="superscript"/>
         </w:rPr>
-        <w:t>}}</w:t>
-      </w:r>
-      <w:proofErr w:type="gramStart"/>
-      <w:r>
-        <w:rPr>
-          <w:color w:val="2C5AA8"/>
-          <w:vertAlign w:val="superscript"/>
-        </w:rPr>
-        <w:t>]</w:t>
-      </w:r>
-      <w:r>
-        <w:t>,a</w:t>
-      </w:r>
-      <w:proofErr w:type="gramEnd"/>
-      <w:r>
-        <w:t xml:space="preserve"> 10% soot yield and a heat of combustion of 20MJ/kg has been adopted in this analysis.</w:t>
+        <w:t>}}]</w:t>
+      </w:r>
+      <w:r>
+        <w:t>,a 10% soot yield and a heat of combustion of 20MJ/kg has been adopted in this analysis.</w:t>
       </w:r>
     </w:p>
     <w:tbl>
@@ -15815,15 +15676,7 @@
       </w:pPr>
       <w:bookmarkStart w:id="74" w:name="_Hlk102384340"/>
       <w:r>
-        <w:t xml:space="preserve">As per Section C.5 of the SCA CFD guide for suppressed fires with a residential </w:t>
-      </w:r>
-      <w:proofErr w:type="gramStart"/>
-      <w:r>
-        <w:t>type</w:t>
-      </w:r>
-      <w:proofErr w:type="gramEnd"/>
-      <w:r>
-        <w:t xml:space="preserve"> fire load, a 1MW steady state fire has been adopted for all scenarios. Whilst, during the means of escape phase, it is possible that the fire would still be growing and the 1MW peak would not be reached at the time of escape, for simplicity it is assumed that it has. This is a conservative assumption. </w:t>
+        <w:t xml:space="preserve">As per Section C.5 of the SCA CFD guide for suppressed fires with a residential type fire load, a 1MW steady state fire has been adopted for all scenarios. Whilst, during the means of escape phase, it is possible that the fire would still be growing and the 1MW peak would not be reached at the time of escape, for simplicity it is assumed that it has. This is a conservative assumption. </w:t>
       </w:r>
     </w:p>
     <w:bookmarkEnd w:id="74"/>
@@ -16261,7 +16114,6 @@
               <w:t>(</w:t>
             </w:r>
             <w:proofErr w:type="spellStart"/>
-            <w:proofErr w:type="gramStart"/>
             <w:r>
               <w:rPr>
                 <w:rFonts w:eastAsia="Calibri"/>
@@ -16269,7 +16121,6 @@
               <w:t>kg.K</w:t>
             </w:r>
             <w:proofErr w:type="spellEnd"/>
-            <w:proofErr w:type="gramEnd"/>
             <w:r>
               <w:rPr>
                 <w:rFonts w:eastAsia="Calibri"/>
@@ -16335,7 +16186,6 @@
               </w:rPr>
               <w:t xml:space="preserve"> (W</w:t>
             </w:r>
-            <w:proofErr w:type="gramStart"/>
             <w:r>
               <w:rPr>
                 <w:rFonts w:eastAsia="Calibri"/>
@@ -16343,7 +16193,6 @@
               <w:t>/(</w:t>
             </w:r>
             <w:proofErr w:type="spellStart"/>
-            <w:proofErr w:type="gramEnd"/>
             <w:r>
               <w:rPr>
                 <w:rFonts w:eastAsia="Calibri"/>
@@ -16610,15 +16459,7 @@
         <w:t>}}]</w:t>
       </w:r>
       <w:r>
-        <w:t xml:space="preserve">. </w:t>
-      </w:r>
-      <w:proofErr w:type="gramStart"/>
-      <w:r>
-        <w:t>Therefore</w:t>
-      </w:r>
-      <w:proofErr w:type="gramEnd"/>
-      <w:r>
-        <w:t xml:space="preserve"> a </w:t>
+        <w:t xml:space="preserve">. Therefore a </w:t>
       </w:r>
       <w:r>
         <w:t xml:space="preserve">sprinkler sub-model has been introduced to </w:t>
@@ -17083,15 +16924,7 @@
         <w:t>f</w:t>
       </w:r>
       <w:r>
-        <w:t xml:space="preserve"> the </w:t>
-      </w:r>
-      <w:proofErr w:type="gramStart"/>
-      <w:r>
-        <w:t>low level</w:t>
-      </w:r>
-      <w:proofErr w:type="gramEnd"/>
-      <w:r>
-        <w:t xml:space="preserve"> vent to the outside be provided with dimension 1.25m x 1.25m</w:t>
+        <w:t xml:space="preserve"> the low level vent to the outside be provided with dimension 1.25m x 1.25m</w:t>
       </w:r>
       <w:r>
         <w:t xml:space="preserve"> for a total area of 1.56m</w:t>
@@ -17184,18 +17017,10 @@
         <w:t>2</w:t>
       </w:r>
       <w:r>
-        <w:t xml:space="preserve">. This </w:t>
-      </w:r>
-      <w:proofErr w:type="gramStart"/>
-      <w:r>
-        <w:t xml:space="preserve">is </w:t>
-      </w:r>
-      <w:r>
-        <w:t>considered to be</w:t>
-      </w:r>
-      <w:proofErr w:type="gramEnd"/>
-      <w:r>
-        <w:t xml:space="preserve"> a more conservative</w:t>
+        <w:t xml:space="preserve">. This is </w:t>
+      </w:r>
+      <w:r>
+        <w:t>considered to be a more conservative</w:t>
       </w:r>
       <w:r>
         <w:t xml:space="preserve"> inlet orientation than that prescribed by the SCA Guide as </w:t>
@@ -17229,21 +17054,13 @@
         </w:rPr>
       </w:pPr>
       <w:r>
-        <w:t xml:space="preserve">{% if HAS_EXTENDED_TRAVEL </w:t>
-      </w:r>
-      <w:proofErr w:type="gramStart"/>
-      <w:r>
-        <w:t>%}</w:t>
+        <w:t>{% if HAS_EXTENDED_TRAVEL %}</w:t>
       </w:r>
       <w:r>
         <w:t>T</w:t>
       </w:r>
       <w:r>
-        <w:t>he</w:t>
-      </w:r>
-      <w:proofErr w:type="gramEnd"/>
-      <w:r>
-        <w:t xml:space="preserve"> low level vent is fully open during the Means of Escape phase</w:t>
+        <w:t>he low level vent is fully open during the Means of Escape phase</w:t>
       </w:r>
       <w:r>
         <w:t xml:space="preserve"> and in the </w:t>
@@ -17276,18 +17093,10 @@
         <w:t xml:space="preserve">Once the door to the apartment is opened </w:t>
       </w:r>
       <w:r>
-        <w:t xml:space="preserve">{% if HAS_EXTENDED_TRAVEL </w:t>
-      </w:r>
-      <w:proofErr w:type="gramStart"/>
-      <w:r>
-        <w:t>%}</w:t>
-      </w:r>
-      <w:r>
-        <w:t>during</w:t>
-      </w:r>
-      <w:proofErr w:type="gramEnd"/>
-      <w:r>
-        <w:t xml:space="preserve"> the Fire Service Access Phase</w:t>
+        <w:t>{% if HAS_EXTENDED_TRAVEL %}</w:t>
+      </w:r>
+      <w:r>
+        <w:t>during the Fire Service Access Phase</w:t>
       </w:r>
       <w:r>
         <w:t>{% endif %}</w:t>
@@ -17340,26 +17149,10 @@
         </w:numPr>
       </w:pPr>
       <w:r>
-        <w:t xml:space="preserve">The CFD model is divided into </w:t>
-      </w:r>
-      <w:proofErr w:type="gramStart"/>
-      <w:r>
-        <w:t>a number of</w:t>
-      </w:r>
-      <w:proofErr w:type="gramEnd"/>
-      <w:r>
-        <w:t xml:space="preserve"> small cells (mesh). Given the small and rather complex geometry of the model, a fine and uniform grid of 100mm x 100mm x 100mm has been used in </w:t>
-      </w:r>
-      <w:r>
-        <w:t xml:space="preserve">the apartment, </w:t>
-      </w:r>
-      <w:proofErr w:type="gramStart"/>
-      <w:r>
-        <w:t>corridor</w:t>
-      </w:r>
-      <w:proofErr w:type="gramEnd"/>
-      <w:r>
-        <w:t xml:space="preserve"> and </w:t>
+        <w:t xml:space="preserve">The CFD model is divided into a number of small cells (mesh). Given the small and rather complex geometry of the model, a fine and uniform grid of 100mm x 100mm x 100mm has been used in </w:t>
+      </w:r>
+      <w:r>
+        <w:t xml:space="preserve">the apartment, corridor and </w:t>
       </w:r>
       <w:r>
         <w:t>stair section directly adjacent the corridor. The upper and lower portions of the stair were sized with a grid of 200mm x 200mm x 200mm</w:t>
@@ -18026,23 +17819,7 @@
                 <w:sz w:val="20"/>
                 <w:szCs w:val="20"/>
               </w:rPr>
-              <w:t xml:space="preserve">This is considered to give </w:t>
-            </w:r>
-            <w:proofErr w:type="gramStart"/>
-            <w:r>
-              <w:rPr>
-                <w:sz w:val="20"/>
-                <w:szCs w:val="20"/>
-              </w:rPr>
-              <w:t>a sufficient amount of</w:t>
-            </w:r>
-            <w:proofErr w:type="gramEnd"/>
-            <w:r>
-              <w:rPr>
-                <w:sz w:val="20"/>
-                <w:szCs w:val="20"/>
-              </w:rPr>
-              <w:t xml:space="preserve"> time to allow conditions of the fire within the apartment to reach a steady state and for a representative amount of smoke to be produced.</w:t>
+              <w:t>This is considered to give a sufficient amount of time to allow conditions of the fire within the apartment to reach a steady state and for a representative amount of smoke to be produced.</w:t>
             </w:r>
           </w:p>
         </w:tc>
@@ -19347,23 +19124,7 @@
                 <w:sz w:val="20"/>
                 <w:szCs w:val="20"/>
               </w:rPr>
-              <w:t xml:space="preserve">This is considered to give </w:t>
-            </w:r>
-            <w:proofErr w:type="gramStart"/>
-            <w:r>
-              <w:rPr>
-                <w:sz w:val="20"/>
-                <w:szCs w:val="20"/>
-              </w:rPr>
-              <w:t>a sufficient amount of</w:t>
-            </w:r>
-            <w:proofErr w:type="gramEnd"/>
-            <w:r>
-              <w:rPr>
-                <w:sz w:val="20"/>
-                <w:szCs w:val="20"/>
-              </w:rPr>
-              <w:t xml:space="preserve"> time to allow conditions of the fire within the apartment to reach a steady state and for a representative amount of smoke to be produced.</w:t>
+              <w:t>This is considered to give a sufficient amount of time to allow conditions of the fire within the apartment to reach a steady state and for a representative amount of smoke to be produced.</w:t>
             </w:r>
             <w:r>
               <w:rPr>
@@ -19769,16 +19530,11 @@
       <w:r>
         <w:t xml:space="preserve">Means of Escape </w:t>
       </w:r>
-      <w:proofErr w:type="gramStart"/>
       <w:r>
         <w:t>Assessment</w:t>
       </w:r>
       <w:r>
-        <w:t>{</w:t>
-      </w:r>
-      <w:proofErr w:type="gramEnd"/>
-      <w:r>
-        <w:t>% if MULTIPLE_MOE_SCENARIOS %}</w:t>
+        <w:t>{% if MULTIPLE_MOE_SCENARIOS %}</w:t>
       </w:r>
       <w:r>
         <w:rPr>
@@ -22964,7 +22720,6 @@
       <w:r>
         <w:t xml:space="preserve"> after the apartment door is closed is </w:t>
       </w:r>
-      <w:proofErr w:type="gramStart"/>
       <w:r>
         <w:rPr>
           <w:bCs w:val="0"/>
@@ -22975,14 +22730,7 @@
         <w:rPr>
           <w:bCs w:val="0"/>
         </w:rPr>
-        <w:t xml:space="preserve"> MOE</w:t>
-      </w:r>
-      <w:proofErr w:type="gramEnd"/>
-      <w:r>
-        <w:rPr>
-          <w:bCs w:val="0"/>
-        </w:rPr>
-        <w:t xml:space="preserve">_TENABLE_TIME </w:t>
+        <w:t xml:space="preserve"> MOE_TENABLE_TIME </w:t>
       </w:r>
       <w:r>
         <w:rPr>
@@ -23026,15 +22774,7 @@
         <w:t>The maximum pressure drop recorded in the common corridor is</w:t>
       </w:r>
       <w:r>
-        <w:t xml:space="preserve"> </w:t>
-      </w:r>
-      <w:proofErr w:type="gramStart"/>
-      <w:r>
-        <w:t>{{ MOE</w:t>
-      </w:r>
-      <w:proofErr w:type="gramEnd"/>
-      <w:r>
-        <w:t>_MIN_PRESSURE }}Pa</w:t>
+        <w:t xml:space="preserve"> {{ MOE_MIN_PRESSURE }}Pa</w:t>
       </w:r>
       <w:r>
         <w:t xml:space="preserve">. This is less than the </w:t>
@@ -23182,9 +22922,8 @@
           <w:szCs w:val="28"/>
           <w:lang w:eastAsia="sv-SE"/>
         </w:rPr>
-        <w:t xml:space="preserve">{% if MULTIPLE_FSA_SCENARIOS </w:t>
-      </w:r>
-      <w:proofErr w:type="gramStart"/>
+        <w:t>{% if MULTIPLE_FSA_SCENARIOS %}Assessment</w:t>
+      </w:r>
       <w:r>
         <w:rPr>
           <w:rFonts w:eastAsia="Times New Roman" w:cs="Arial"/>
@@ -23195,21 +22934,8 @@
           <w:szCs w:val="28"/>
           <w:lang w:eastAsia="sv-SE"/>
         </w:rPr>
-        <w:t>%}Assessment</w:t>
-      </w:r>
-      <w:r>
-        <w:rPr>
-          <w:rFonts w:eastAsia="Times New Roman" w:cs="Arial"/>
-          <w:bCs/>
-          <w:iCs/>
-          <w:color w:val="2C5AA8"/>
-          <w:sz w:val="22"/>
-          <w:szCs w:val="28"/>
-          <w:lang w:eastAsia="sv-SE"/>
-        </w:rPr>
         <w:t>s</w:t>
       </w:r>
-      <w:proofErr w:type="gramEnd"/>
       <w:r>
         <w:rPr>
           <w:rFonts w:eastAsia="Times New Roman" w:cs="Arial"/>
@@ -28071,13 +27797,8 @@
           <w:numId w:val="40"/>
         </w:numPr>
       </w:pPr>
-      <w:proofErr w:type="gramStart"/>
-      <w:r>
-        <w:t>{{ FSA</w:t>
-      </w:r>
-      <w:proofErr w:type="gramEnd"/>
-      <w:r>
-        <w:t>_2M_TEMP }}</w:t>
+      <w:r>
+        <w:t>{{ FSA_2M_TEMP }}</w:t>
       </w:r>
       <w:r>
         <w:t>°</w:t>
@@ -28100,13 +27821,8 @@
           <w:numId w:val="40"/>
         </w:numPr>
       </w:pPr>
-      <w:proofErr w:type="gramStart"/>
-      <w:r>
-        <w:t>{{ FSA</w:t>
-      </w:r>
-      <w:proofErr w:type="gramEnd"/>
-      <w:r>
-        <w:t>_4M_TEMP }}</w:t>
+      <w:r>
+        <w:t>{{ FSA_4M_TEMP }}</w:t>
       </w:r>
       <w:r>
         <w:t>°</w:t>
@@ -28132,13 +27848,8 @@
           <w:numId w:val="40"/>
         </w:numPr>
       </w:pPr>
-      <w:proofErr w:type="gramStart"/>
-      <w:r>
-        <w:t>{{ FSA</w:t>
-      </w:r>
-      <w:proofErr w:type="gramEnd"/>
-      <w:r>
-        <w:t>_15M_TEMP }}</w:t>
+      <w:r>
+        <w:t>{{ FSA_15M_TEMP }}</w:t>
       </w:r>
       <w:r>
         <w:t>°C at 15m from the flat door (Failure Criteria = 100°C).</w:t>
@@ -28180,18 +27891,10 @@
         <w:t xml:space="preserve">That the </w:t>
       </w:r>
       <w:r>
-        <w:t xml:space="preserve">visibility is </w:t>
-      </w:r>
-      <w:proofErr w:type="gramStart"/>
-      <w:r>
-        <w:t xml:space="preserve">{{ </w:t>
-      </w:r>
-      <w:r>
-        <w:t>FSA</w:t>
-      </w:r>
-      <w:proofErr w:type="gramEnd"/>
-      <w:r>
-        <w:t>_STAIR_VIS</w:t>
+        <w:t xml:space="preserve">visibility is {{ </w:t>
+      </w:r>
+      <w:r>
+        <w:t>FSA_STAIR_VIS</w:t>
       </w:r>
       <w:r>
         <w:t xml:space="preserve"> }}m and temperature is {{</w:t>
@@ -28226,13 +27929,8 @@
       <w:r>
         <w:t xml:space="preserve">The maximum pressure drop recorded in the common corridor is </w:t>
       </w:r>
-      <w:proofErr w:type="gramStart"/>
-      <w:r>
-        <w:t>{{ FSA</w:t>
-      </w:r>
-      <w:proofErr w:type="gramEnd"/>
-      <w:r>
-        <w:t>_MIN_PRESSURE }}</w:t>
+      <w:r>
+        <w:t>{{ FSA_MIN_PRESSURE }}</w:t>
       </w:r>
       <w:r>
         <w:t xml:space="preserve">Pa. This is less than the -60Pa failure criteria detailed in Section $$$. </w:t>
@@ -28442,21 +28140,7 @@
         <w:rPr>
           <w:rFonts w:eastAsia="Calibri"/>
         </w:rPr>
-        <w:t xml:space="preserve"> extended travel distances, the system </w:t>
-      </w:r>
-      <w:proofErr w:type="gramStart"/>
-      <w:r>
-        <w:rPr>
-          <w:rFonts w:eastAsia="Calibri"/>
-        </w:rPr>
-        <w:t>is capable of returning</w:t>
-      </w:r>
-      <w:proofErr w:type="gramEnd"/>
-      <w:r>
-        <w:rPr>
-          <w:rFonts w:eastAsia="Calibri"/>
-        </w:rPr>
-        <w:t xml:space="preserve"> the corridors to tenable conditions within two minutes following the escape of the occupants in the flat of fire origin.</w:t>
+        <w:t xml:space="preserve"> extended travel distances, the system is capable of returning the corridors to tenable conditions within two minutes following the escape of the occupants in the flat of fire origin.</w:t>
       </w:r>
     </w:p>
     <w:p>
@@ -28477,21 +28161,7 @@
         <w:rPr>
           <w:rFonts w:eastAsia="Calibri"/>
         </w:rPr>
-        <w:t xml:space="preserve"> extended travel distances, the system </w:t>
-      </w:r>
-      <w:proofErr w:type="gramStart"/>
-      <w:r>
-        <w:rPr>
-          <w:rFonts w:eastAsia="Calibri"/>
-        </w:rPr>
-        <w:t>is capable of maintaining</w:t>
-      </w:r>
-      <w:proofErr w:type="gramEnd"/>
-      <w:r>
-        <w:rPr>
-          <w:rFonts w:eastAsia="Calibri"/>
-        </w:rPr>
-        <w:t xml:space="preserve"> suitable temperatures within the corridors to allow the Fire Service to approach the fire</w:t>
+        <w:t xml:space="preserve"> extended travel distances, the system is capable of maintaining suitable temperatures within the corridors to allow the Fire Service to approach the fire</w:t>
       </w:r>
       <w:r>
         <w:rPr>
@@ -28589,7 +28259,6 @@
         </w:rPr>
         <w:t xml:space="preserve">As the scenarios chosen </w:t>
       </w:r>
-      <w:proofErr w:type="gramStart"/>
       <w:r>
         <w:rPr>
           <w:bCs w:val="0"/>
@@ -28602,7 +28271,6 @@
         </w:rPr>
         <w:t>present</w:t>
       </w:r>
-      <w:proofErr w:type="gramEnd"/>
       <w:r>
         <w:rPr>
           <w:bCs w:val="0"/>
@@ -29313,16 +28981,11 @@
         </w:numPr>
         <w:ind w:left="720"/>
       </w:pPr>
-      <w:proofErr w:type="gramStart"/>
       <w:r>
         <w:t>{{</w:t>
       </w:r>
       <w:r>
-        <w:t xml:space="preserve"> SCEN</w:t>
-      </w:r>
-      <w:proofErr w:type="gramEnd"/>
-      <w:r>
-        <w:t>_1_HRR_CHART }}</w:t>
+        <w:t xml:space="preserve"> SCEN_1_HRR_CHART }}</w:t>
       </w:r>
     </w:p>
     <w:p>
@@ -29376,19 +29039,7 @@
         <w:rPr>
           <w:bCs w:val="0"/>
         </w:rPr>
-        <w:t xml:space="preserve">{{%p if </w:t>
-      </w:r>
-      <w:r>
-        <w:rPr>
-          <w:bCs w:val="0"/>
-        </w:rPr>
-        <w:t xml:space="preserve">SCEN_1_IS_MOE </w:t>
-      </w:r>
-      <w:r>
-        <w:rPr>
-          <w:bCs w:val="0"/>
-        </w:rPr>
-        <w:t>%}}</w:t>
+        <w:t>{%p if SCEN_1_IS_MOE %}</w:t>
       </w:r>
     </w:p>
     <w:p>
@@ -29400,13 +29051,8 @@
         </w:numPr>
         <w:ind w:left="720"/>
       </w:pPr>
-      <w:proofErr w:type="gramStart"/>
-      <w:r>
-        <w:t>{{ SCEN</w:t>
-      </w:r>
-      <w:proofErr w:type="gramEnd"/>
-      <w:r>
-        <w:t>_1_</w:t>
+      <w:r>
+        <w:t>{{ SCEN_1_</w:t>
       </w:r>
       <w:r>
         <w:t>VIS</w:t>
@@ -29469,13 +29115,8 @@
         <w:ind w:left="720"/>
       </w:pPr>
       <w:bookmarkStart w:id="156" w:name="_Hlk120881557"/>
-      <w:proofErr w:type="gramStart"/>
-      <w:r>
-        <w:t>{{ SCEN</w:t>
-      </w:r>
-      <w:proofErr w:type="gramEnd"/>
-      <w:r>
-        <w:t>_1_</w:t>
+      <w:r>
+        <w:t>{{ SCEN_1_</w:t>
       </w:r>
       <w:r>
         <w:t>TEMP</w:t>
@@ -29568,13 +29209,8 @@
         </w:numPr>
         <w:ind w:left="720"/>
       </w:pPr>
-      <w:proofErr w:type="gramStart"/>
-      <w:r>
-        <w:t>{{ SCEN</w:t>
-      </w:r>
-      <w:proofErr w:type="gramEnd"/>
-      <w:r>
-        <w:t>_1_</w:t>
+      <w:r>
+        <w:t>{{ SCEN_1_</w:t>
       </w:r>
       <w:r>
         <w:t>PRES</w:t>
@@ -29664,13 +29300,8 @@
         </w:numPr>
         <w:ind w:left="720"/>
       </w:pPr>
-      <w:proofErr w:type="gramStart"/>
-      <w:r>
-        <w:t>{{ SCEN</w:t>
-      </w:r>
-      <w:proofErr w:type="gramEnd"/>
-      <w:r>
-        <w:t>_1_HRR_CHART }}</w:t>
+      <w:r>
+        <w:t>{{ SCEN_1_HRR_CHART }}</w:t>
       </w:r>
     </w:p>
     <w:p>
@@ -29725,13 +29356,8 @@
         </w:numPr>
         <w:ind w:left="720"/>
       </w:pPr>
-      <w:proofErr w:type="gramStart"/>
-      <w:r>
-        <w:t>{{ SCEN</w:t>
-      </w:r>
-      <w:proofErr w:type="gramEnd"/>
-      <w:r>
-        <w:t>_</w:t>
+      <w:r>
+        <w:t>{{ SCEN_</w:t>
       </w:r>
       <w:r>
         <w:t>2</w:t>
@@ -29774,13 +29400,8 @@
         <w:pStyle w:val="figuretabletitle"/>
         <w:jc w:val="left"/>
       </w:pPr>
-      <w:proofErr w:type="gramStart"/>
-      <w:r>
-        <w:t>{{ SCEN</w:t>
-      </w:r>
-      <w:proofErr w:type="gramEnd"/>
-      <w:r>
-        <w:t>_</w:t>
+      <w:r>
+        <w:t>{{ SCEN_</w:t>
       </w:r>
       <w:r>
         <w:t>2</w:t>
@@ -29905,13 +29526,8 @@
         </w:numPr>
         <w:ind w:left="720"/>
       </w:pPr>
-      <w:proofErr w:type="gramStart"/>
-      <w:r>
-        <w:t>{{ SCEN</w:t>
-      </w:r>
-      <w:proofErr w:type="gramEnd"/>
-      <w:r>
-        <w:t>_</w:t>
+      <w:r>
+        <w:t>{{ SCEN_</w:t>
       </w:r>
       <w:r>
         <w:t>2</w:t>
@@ -29959,7 +29575,7 @@
           <w:rFonts w:eastAsia="Calibri"/>
         </w:rPr>
         <w:lastRenderedPageBreak/>
-        <w:t xml:space="preserve">{{%p </w:t>
+        <w:t xml:space="preserve">{%p </w:t>
       </w:r>
       <w:r>
         <w:rPr>
@@ -29971,7 +29587,7 @@
         <w:rPr>
           <w:rFonts w:eastAsia="Calibri"/>
         </w:rPr>
-        <w:t xml:space="preserve"> %}}</w:t>
+        <w:t xml:space="preserve"> %}</w:t>
       </w:r>
     </w:p>
     <w:p>
@@ -30001,13 +29617,8 @@
         </w:numPr>
         <w:ind w:left="720"/>
       </w:pPr>
-      <w:proofErr w:type="gramStart"/>
-      <w:r>
-        <w:t>{{ SCEN</w:t>
-      </w:r>
-      <w:proofErr w:type="gramEnd"/>
-      <w:r>
-        <w:t>_</w:t>
+      <w:r>
+        <w:t>{{ SCEN_</w:t>
       </w:r>
       <w:r>
         <w:t>2</w:t>
@@ -30054,13 +29665,8 @@
         </w:numPr>
         <w:ind w:left="720"/>
       </w:pPr>
-      <w:proofErr w:type="gramStart"/>
-      <w:r>
-        <w:t>{{ SCEN</w:t>
-      </w:r>
-      <w:proofErr w:type="gramEnd"/>
-      <w:r>
-        <w:t>_</w:t>
+      <w:r>
+        <w:t>{{ SCEN_</w:t>
       </w:r>
       <w:r>
         <w:t>2</w:t>
@@ -30127,13 +29733,8 @@
         <w:pStyle w:val="figuretabletitle"/>
         <w:jc w:val="left"/>
       </w:pPr>
-      <w:proofErr w:type="gramStart"/>
-      <w:r>
-        <w:t>{{ SCEN</w:t>
-      </w:r>
-      <w:proofErr w:type="gramEnd"/>
-      <w:r>
-        <w:t>_</w:t>
+      <w:r>
+        <w:t>{{ SCEN_</w:t>
       </w:r>
       <w:r>
         <w:t>2</w:t>
@@ -30270,13 +29871,8 @@
         </w:numPr>
         <w:ind w:left="720"/>
       </w:pPr>
-      <w:proofErr w:type="gramStart"/>
-      <w:r>
-        <w:t>{{ SCEN</w:t>
-      </w:r>
-      <w:proofErr w:type="gramEnd"/>
-      <w:r>
-        <w:t>_</w:t>
+      <w:r>
+        <w:t>{{ SCEN_</w:t>
       </w:r>
       <w:r>
         <w:t>2</w:t>
@@ -54641,6 +54237,7 @@
     <w:rsid w:val="00C67B68"/>
     <w:rsid w:val="00C817AC"/>
     <w:rsid w:val="00C83CE4"/>
+    <w:rsid w:val="00C92637"/>
     <w:rsid w:val="00CF2AD7"/>
     <w:rsid w:val="00CF4BEE"/>
     <w:rsid w:val="00D04216"/>
@@ -55445,6 +55042,46 @@
 </file>
 
 <file path=customXml/item1.xml><?xml version="1.0" encoding="utf-8"?>
+<p:properties xmlns:p="http://schemas.microsoft.com/office/2006/metadata/properties" xmlns:xsi="http://www.w3.org/2001/XMLSchema-instance" xmlns:pc="http://schemas.microsoft.com/office/infopath/2007/PartnerControls">
+  <documentManagement>
+    <TaxCatchAll xmlns="497303b7-1521-4ced-8656-f14c9a408670" xsi:nil="true"/>
+    <lcf76f155ced4ddcb4097134ff3c332f xmlns="3cfdcd7a-efc2-4b37-84f7-4fa1f72d0bc7">
+      <Terms xmlns="http://schemas.microsoft.com/office/infopath/2007/PartnerControls"/>
+    </lcf76f155ced4ddcb4097134ff3c332f>
+  </documentManagement>
+</p:properties>
+</file>
+
+<file path=customXml/item2.xml><?xml version="1.0" encoding="utf-8"?>
+<?mso-contentType ?>
+<FormTemplates xmlns="http://schemas.microsoft.com/sharepoint/v3/contenttype/forms">
+  <Display>DocumentLibraryForm</Display>
+  <Edit>DocumentLibraryForm</Edit>
+  <New>DocumentLibraryForm</New>
+</FormTemplates>
+</file>
+
+<file path=customXml/item3.xml><?xml version="1.0" encoding="utf-8"?>
+<b:Sources xmlns:b="http://schemas.openxmlformats.org/officeDocument/2006/bibliography" xmlns="http://schemas.openxmlformats.org/officeDocument/2006/bibliography" SelectedStyle="\APASixthEditionOfficeOnline.xsl" StyleName="APA" Version="6">
+  <b:Source>
+    <b:Tag>BS915</b:Tag>
+    <b:SourceType>Book</b:SourceType>
+    <b:Guid>{F881D032-ED53-4117-BB8D-D5BA9B65A9E5}</b:Guid>
+    <b:Title>BS 9991-  Fire Safety in the design, management and use of residential buildings. Code of Practice.</b:Title>
+    <b:Year>2015</b:Year>
+    <b:RefOrder>1</b:RefOrder>
+  </b:Source>
+  <b:Source>
+    <b:Tag>BuildingRegulations</b:Tag>
+    <b:SourceType>Book</b:SourceType>
+    <b:Guid>{2028EAD4-C63B-46D8-BBBA-626C3DF45340}</b:Guid>
+    <b:Title>The Building Regulations 2010 Statutory Instruments 2010 No. 2214.</b:Title>
+    <b:RefOrder>2</b:RefOrder>
+  </b:Source>
+</b:Sources>
+</file>
+
+<file path=customXml/item4.xml><?xml version="1.0" encoding="utf-8"?>
 <ct:contentTypeSchema xmlns:ct="http://schemas.microsoft.com/office/2006/metadata/contentType" xmlns:ma="http://schemas.microsoft.com/office/2006/metadata/properties/metaAttributes" ct:_="" ma:_="" ma:contentTypeName="Document" ma:contentTypeID="0x0101008D6FDADD5ECFC44098A565D099FA2EC1" ma:contentTypeVersion="11" ma:contentTypeDescription="Create a new document." ma:contentTypeScope="" ma:versionID="8ae0919229d1639a0bc9df8ab500a814">
   <xsd:schema xmlns:xsd="http://www.w3.org/2001/XMLSchema" xmlns:xs="http://www.w3.org/2001/XMLSchema" xmlns:p="http://schemas.microsoft.com/office/2006/metadata/properties" xmlns:ns2="3cfdcd7a-efc2-4b37-84f7-4fa1f72d0bc7" xmlns:ns3="497303b7-1521-4ced-8656-f14c9a408670" targetNamespace="http://schemas.microsoft.com/office/2006/metadata/properties" ma:root="true" ma:fieldsID="afc348ccaca99582e834d33fdbe270e3" ns2:_="" ns3:_="">
     <xsd:import namespace="3cfdcd7a-efc2-4b37-84f7-4fa1f72d0bc7"/>
@@ -55639,47 +55276,34 @@
 </ct:contentTypeSchema>
 </file>
 
-<file path=customXml/item2.xml><?xml version="1.0" encoding="utf-8"?>
-<b:Sources xmlns:b="http://schemas.openxmlformats.org/officeDocument/2006/bibliography" xmlns="http://schemas.openxmlformats.org/officeDocument/2006/bibliography" SelectedStyle="\APASixthEditionOfficeOnline.xsl" StyleName="APA" Version="6">
-  <b:Source>
-    <b:Tag>BS915</b:Tag>
-    <b:SourceType>Book</b:SourceType>
-    <b:Guid>{F881D032-ED53-4117-BB8D-D5BA9B65A9E5}</b:Guid>
-    <b:Title>BS 9991-  Fire Safety in the design, management and use of residential buildings. Code of Practice.</b:Title>
-    <b:Year>2015</b:Year>
-    <b:RefOrder>1</b:RefOrder>
-  </b:Source>
-  <b:Source>
-    <b:Tag>BuildingRegulations</b:Tag>
-    <b:SourceType>Book</b:SourceType>
-    <b:Guid>{2028EAD4-C63B-46D8-BBBA-626C3DF45340}</b:Guid>
-    <b:Title>The Building Regulations 2010 Statutory Instruments 2010 No. 2214.</b:Title>
-    <b:RefOrder>2</b:RefOrder>
-  </b:Source>
-</b:Sources>
+<file path=customXml/itemProps1.xml><?xml version="1.0" encoding="utf-8"?>
+<ds:datastoreItem xmlns:ds="http://schemas.openxmlformats.org/officeDocument/2006/customXml" ds:itemID="{E50DFBEA-E79C-4A42-8EE2-1C81B72B35F8}">
+  <ds:schemaRefs>
+    <ds:schemaRef ds:uri="http://schemas.microsoft.com/office/2006/metadata/properties"/>
+    <ds:schemaRef ds:uri="http://schemas.microsoft.com/office/infopath/2007/PartnerControls"/>
+    <ds:schemaRef ds:uri="497303b7-1521-4ced-8656-f14c9a408670"/>
+    <ds:schemaRef ds:uri="3cfdcd7a-efc2-4b37-84f7-4fa1f72d0bc7"/>
+  </ds:schemaRefs>
+</ds:datastoreItem>
 </file>
 
-<file path=customXml/item3.xml><?xml version="1.0" encoding="utf-8"?>
-<?mso-contentType ?>
-<FormTemplates xmlns="http://schemas.microsoft.com/sharepoint/v3/contenttype/forms">
-  <Display>DocumentLibraryForm</Display>
-  <Edit>DocumentLibraryForm</Edit>
-  <New>DocumentLibraryForm</New>
-</FormTemplates>
+<file path=customXml/itemProps2.xml><?xml version="1.0" encoding="utf-8"?>
+<ds:datastoreItem xmlns:ds="http://schemas.openxmlformats.org/officeDocument/2006/customXml" ds:itemID="{5AF42D2F-D7AF-42CA-8CA4-8CE2B9B926D1}">
+  <ds:schemaRefs>
+    <ds:schemaRef ds:uri="http://schemas.microsoft.com/sharepoint/v3/contenttype/forms"/>
+  </ds:schemaRefs>
+</ds:datastoreItem>
 </file>
 
-<file path=customXml/item4.xml><?xml version="1.0" encoding="utf-8"?>
-<p:properties xmlns:p="http://schemas.microsoft.com/office/2006/metadata/properties" xmlns:xsi="http://www.w3.org/2001/XMLSchema-instance" xmlns:pc="http://schemas.microsoft.com/office/infopath/2007/PartnerControls">
-  <documentManagement>
-    <TaxCatchAll xmlns="497303b7-1521-4ced-8656-f14c9a408670" xsi:nil="true"/>
-    <lcf76f155ced4ddcb4097134ff3c332f xmlns="3cfdcd7a-efc2-4b37-84f7-4fa1f72d0bc7">
-      <Terms xmlns="http://schemas.microsoft.com/office/infopath/2007/PartnerControls"/>
-    </lcf76f155ced4ddcb4097134ff3c332f>
-  </documentManagement>
-</p:properties>
+<file path=customXml/itemProps3.xml><?xml version="1.0" encoding="utf-8"?>
+<ds:datastoreItem xmlns:ds="http://schemas.openxmlformats.org/officeDocument/2006/customXml" ds:itemID="{2A5A24D2-A4BF-4D69-9D48-068F1411A642}">
+  <ds:schemaRefs>
+    <ds:schemaRef ds:uri="http://schemas.openxmlformats.org/officeDocument/2006/bibliography"/>
+  </ds:schemaRefs>
+</ds:datastoreItem>
 </file>
 
-<file path=customXml/itemProps1.xml><?xml version="1.0" encoding="utf-8"?>
+<file path=customXml/itemProps4.xml><?xml version="1.0" encoding="utf-8"?>
 <ds:datastoreItem xmlns:ds="http://schemas.openxmlformats.org/officeDocument/2006/customXml" ds:itemID="{60866C09-0AAA-49E5-AEE7-C11F2BBC40C2}">
   <ds:schemaRefs>
     <ds:schemaRef ds:uri="http://schemas.microsoft.com/office/2006/metadata/contentType"/>
@@ -55696,31 +55320,4 @@
     <ds:schemaRef ds:uri="http://schemas.microsoft.com/internal/obd"/>
   </ds:schemaRefs>
 </ds:datastoreItem>
-</file>
-
-<file path=customXml/itemProps2.xml><?xml version="1.0" encoding="utf-8"?>
-<ds:datastoreItem xmlns:ds="http://schemas.openxmlformats.org/officeDocument/2006/customXml" ds:itemID="{2A5A24D2-A4BF-4D69-9D48-068F1411A642}">
-  <ds:schemaRefs>
-    <ds:schemaRef ds:uri="http://schemas.openxmlformats.org/officeDocument/2006/bibliography"/>
-  </ds:schemaRefs>
-</ds:datastoreItem>
-</file>
-
-<file path=customXml/itemProps3.xml><?xml version="1.0" encoding="utf-8"?>
-<ds:datastoreItem xmlns:ds="http://schemas.openxmlformats.org/officeDocument/2006/customXml" ds:itemID="{5AF42D2F-D7AF-42CA-8CA4-8CE2B9B926D1}">
-  <ds:schemaRefs>
-    <ds:schemaRef ds:uri="http://schemas.microsoft.com/sharepoint/v3/contenttype/forms"/>
-  </ds:schemaRefs>
-</ds:datastoreItem>
-</file>
-
-<file path=customXml/itemProps4.xml><?xml version="1.0" encoding="utf-8"?>
-<ds:datastoreItem xmlns:ds="http://schemas.openxmlformats.org/officeDocument/2006/customXml" ds:itemID="{E50DFBEA-E79C-4A42-8EE2-1C81B72B35F8}">
-  <ds:schemaRefs>
-    <ds:schemaRef ds:uri="http://schemas.microsoft.com/office/2006/metadata/properties"/>
-    <ds:schemaRef ds:uri="http://schemas.microsoft.com/office/infopath/2007/PartnerControls"/>
-    <ds:schemaRef ds:uri="497303b7-1521-4ced-8656-f14c9a408670"/>
-    <ds:schemaRef ds:uri="3cfdcd7a-efc2-4b37-84f7-4fa1f72d0bc7"/>
-  </ds:schemaRefs>
-</ds:datastoreItem>
 </file>
</xml_diff>